<commit_message>
Add speedup of FEE
</commit_message>
<xml_diff>
--- a/S32K3/S32DS在多个RTD版本之间切换的解决方法.docx
+++ b/S32K3/S32DS在多个RTD版本之间切换的解决方法.docx
@@ -709,7 +709,19 @@
         <w:rPr>
           <w:rFonts w:hint="eastAsia"/>
         </w:rPr>
-        <w:t>但是由于Windows系统上没有OverlayFS的替代品，所以实现起来就比较麻烦。现在的解决方案是使用WSL2来启动一个Linux发行版</w:t>
+        <w:t>但是由于Windows系统上没有OverlayFS的替代品，所以实现起来就比较麻烦。现在的解决方案是使用WSL2</w:t>
+      </w:r>
+      <w:r>
+        <w:rPr>
+          <w:rFonts w:hint="eastAsia"/>
+        </w:rPr>
+        <w:t xml:space="preserve"> + Docker</w:t>
+      </w:r>
+      <w:r>
+        <w:rPr>
+          <w:rFonts w:hint="eastAsia"/>
+        </w:rPr>
+        <w:t>来启动一个Linux发行版</w:t>
       </w:r>
       <w:r>
         <w:rPr>

</xml_diff>